<commit_message>
ajout pour la présentation certif
</commit_message>
<xml_diff>
--- a/Certification DWWB.docx
+++ b/Certification DWWB.docx
@@ -435,17 +435,15 @@
           <w:sz w:val="23"/>
           <w:szCs w:val="23"/>
         </w:rPr>
-        <w:t xml:space="preserve"> le format de l’adresse mail, du mot de passe </w:t>
-      </w:r>
-      <w:proofErr w:type="spellStart"/>
-      <w:r>
-        <w:rPr>
-          <w:sz w:val="23"/>
-          <w:szCs w:val="23"/>
-        </w:rPr>
-        <w:t>etc</w:t>
-      </w:r>
-      <w:proofErr w:type="spellEnd"/>
+        <w:t xml:space="preserve"> le format de l’adresse mail, du mot de passe etc</w:t>
+      </w:r>
+      <w:r>
+        <w:rPr>
+          <w:sz w:val="23"/>
+          <w:szCs w:val="23"/>
+        </w:rPr>
+        <w:t>.</w:t>
+      </w:r>
     </w:p>
     <w:p>
       <w:pPr>

</xml_diff>

<commit_message>
travail sur la certif
</commit_message>
<xml_diff>
--- a/Certification DWWB.docx
+++ b/Certification DWWB.docx
@@ -184,8 +184,6 @@
       </w:r>
       <w:r>
         <w:br/>
-      </w:r>
-      <w:r>
         <w:t>Il faut savoir comment seront ajouté les informations relatives au contenu. Là le contenu (</w:t>
       </w:r>
       <w:proofErr w:type="spellStart"/>
@@ -212,7 +210,15 @@
       </w:r>
       <w:r>
         <w:br/>
-        <w:t>. Design(sans création des logos et images)</w:t>
+        <w:t xml:space="preserve">. </w:t>
+      </w:r>
+      <w:proofErr w:type="gramStart"/>
+      <w:r>
+        <w:t>Design(</w:t>
+      </w:r>
+      <w:proofErr w:type="gramEnd"/>
+      <w:r>
+        <w:t>sans création des logos et images)</w:t>
       </w:r>
       <w:r>
         <w:br/>
@@ -325,9 +331,18 @@
           <w:sz w:val="24"/>
           <w:szCs w:val="24"/>
         </w:rPr>
-        <w:t>Ici on peut voir la structure de la page HTML avec les balises &lt;HTML&gt;,&lt;</w:t>
-      </w:r>
-      <w:proofErr w:type="spellStart"/>
+        <w:t>Ici on peut voir la structure de la page HTML avec les balises &lt;HTML</w:t>
+      </w:r>
+      <w:proofErr w:type="gramStart"/>
+      <w:r>
+        <w:rPr>
+          <w:sz w:val="24"/>
+          <w:szCs w:val="24"/>
+        </w:rPr>
+        <w:t>&gt;,&lt;</w:t>
+      </w:r>
+      <w:proofErr w:type="spellStart"/>
+      <w:proofErr w:type="gramEnd"/>
       <w:r>
         <w:rPr>
           <w:sz w:val="24"/>
@@ -404,14 +419,7 @@
           <w:sz w:val="24"/>
           <w:szCs w:val="24"/>
         </w:rPr>
-        <w:t xml:space="preserve">Sur la deuxième image </w:t>
-      </w:r>
-      <w:r>
-        <w:rPr>
-          <w:sz w:val="24"/>
-          <w:szCs w:val="24"/>
-        </w:rPr>
-        <w:t>on peut voir une partie de la feuille de style que j’ai créée pour notamment intégrer des polices particulières (@font-face), ajouter des styles sur des balises, et créer des classes.</w:t>
+        <w:t>Sur la deuxième image on peut voir une partie de la feuille de style que j’ai créée pour notamment intégrer des polices particulières (@font-face), ajouter des styles sur des balises, et créer des classes.</w:t>
       </w:r>
     </w:p>
     <w:p/>
@@ -625,6 +633,7 @@
         <w:t xml:space="preserve"> C’est l’insertion de script via les </w:t>
       </w:r>
       <w:proofErr w:type="spellStart"/>
+      <w:proofErr w:type="gramStart"/>
       <w:r>
         <w:rPr>
           <w:sz w:val="23"/>
@@ -633,12 +642,10 @@
         <w:t>formulaires.</w:t>
       </w:r>
       <w:r>
-        <w:t>J</w:t>
-      </w:r>
-      <w:r>
-        <w:t>’ai</w:t>
-      </w:r>
-      <w:proofErr w:type="spellEnd"/>
+        <w:t>J’ai</w:t>
+      </w:r>
+      <w:proofErr w:type="spellEnd"/>
+      <w:proofErr w:type="gramEnd"/>
       <w:r>
         <w:t xml:space="preserve"> utilisé la fonction </w:t>
       </w:r>
@@ -871,38 +878,418 @@
           <w:sz w:val="24"/>
           <w:szCs w:val="24"/>
         </w:rPr>
-        <w:t xml:space="preserve">Sur mon projet j’ai rendu le site dynamique en travaillant sur l’API Google. Tout d’abord j’ai inscrit mon application sur le site développeur de Google </w:t>
-      </w:r>
-    </w:p>
-    <w:p>
-      <w:pPr>
-        <w:pStyle w:val="Default"/>
-        <w:rPr>
-          <w:sz w:val="23"/>
-          <w:szCs w:val="23"/>
-        </w:rPr>
-      </w:pPr>
-    </w:p>
-    <w:p>
-      <w:pPr>
-        <w:rPr>
-          <w:b/>
-          <w:bCs/>
-        </w:rPr>
-      </w:pPr>
-      <w:r>
-        <w:rPr>
-          <w:b/>
-          <w:bCs/>
-        </w:rPr>
-        <w:t>4</w:t>
-      </w:r>
-      <w:r>
-        <w:rPr>
-          <w:b/>
-          <w:bCs/>
-        </w:rPr>
-        <w:t>-Réupération d’un flux Instagram via un Plugin</w:t>
+        <w:t>Sur mon projet j’ai rendu le site dynamique en travaillant sur l’API Google. Tout d’abord j’ai inscrit mon application sur le site développeur de Google</w:t>
+      </w:r>
+      <w:r>
+        <w:rPr>
+          <w:sz w:val="24"/>
+          <w:szCs w:val="24"/>
+        </w:rPr>
+        <w:t xml:space="preserve">. Puis j’ai activé l’API YouTube. Je récupère la clé et j’ai utilisé </w:t>
+      </w:r>
+      <w:proofErr w:type="spellStart"/>
+      <w:r>
+        <w:rPr>
+          <w:sz w:val="24"/>
+          <w:szCs w:val="24"/>
+        </w:rPr>
+        <w:t>cURL</w:t>
+      </w:r>
+      <w:proofErr w:type="spellEnd"/>
+      <w:r>
+        <w:rPr>
+          <w:sz w:val="24"/>
+          <w:szCs w:val="24"/>
+        </w:rPr>
+        <w:t xml:space="preserve"> pour récupérer le contenu. Je me suis servi du cache de </w:t>
+      </w:r>
+      <w:proofErr w:type="spellStart"/>
+      <w:r>
+        <w:rPr>
+          <w:sz w:val="24"/>
+          <w:szCs w:val="24"/>
+        </w:rPr>
+        <w:t>symfony</w:t>
+      </w:r>
+      <w:proofErr w:type="spellEnd"/>
+      <w:r>
+        <w:rPr>
+          <w:sz w:val="24"/>
+          <w:szCs w:val="24"/>
+        </w:rPr>
+        <w:t xml:space="preserve"> pour mettre le résultat en cache.</w:t>
+      </w:r>
+    </w:p>
+    <w:p>
+      <w:pPr>
+        <w:rPr>
+          <w:sz w:val="24"/>
+          <w:szCs w:val="24"/>
+        </w:rPr>
+      </w:pPr>
+    </w:p>
+    <w:p>
+      <w:pPr>
+        <w:rPr>
+          <w:sz w:val="24"/>
+          <w:szCs w:val="24"/>
+        </w:rPr>
+      </w:pPr>
+      <w:r>
+        <w:rPr>
+          <w:sz w:val="24"/>
+          <w:szCs w:val="24"/>
+        </w:rPr>
+        <w:t>CURLOPT_HEADER sert à transmettre le header.</w:t>
+      </w:r>
+    </w:p>
+    <w:p>
+      <w:pPr>
+        <w:rPr>
+          <w:sz w:val="24"/>
+          <w:szCs w:val="24"/>
+        </w:rPr>
+      </w:pPr>
+      <w:r>
+        <w:rPr>
+          <w:sz w:val="24"/>
+          <w:szCs w:val="24"/>
+        </w:rPr>
+        <w:t xml:space="preserve">CURLOPT_RETURNTRANSFER sert à retourner le transfert en tant que chaîne de caractère de la valeur retournée par </w:t>
+      </w:r>
+      <w:proofErr w:type="spellStart"/>
+      <w:r>
+        <w:rPr>
+          <w:sz w:val="24"/>
+          <w:szCs w:val="24"/>
+        </w:rPr>
+        <w:t>curl_</w:t>
+      </w:r>
+      <w:proofErr w:type="gramStart"/>
+      <w:r>
+        <w:rPr>
+          <w:sz w:val="24"/>
+          <w:szCs w:val="24"/>
+        </w:rPr>
+        <w:t>exec</w:t>
+      </w:r>
+      <w:proofErr w:type="spellEnd"/>
+      <w:r>
+        <w:rPr>
+          <w:sz w:val="24"/>
+          <w:szCs w:val="24"/>
+        </w:rPr>
+        <w:t>(</w:t>
+      </w:r>
+      <w:proofErr w:type="gramEnd"/>
+      <w:r>
+        <w:rPr>
+          <w:sz w:val="24"/>
+          <w:szCs w:val="24"/>
+        </w:rPr>
+        <w:t>) au lieu d’afficher directement.</w:t>
+      </w:r>
+    </w:p>
+    <w:p>
+      <w:pPr>
+        <w:rPr>
+          <w:sz w:val="24"/>
+          <w:szCs w:val="24"/>
+        </w:rPr>
+      </w:pPr>
+      <w:r>
+        <w:rPr>
+          <w:sz w:val="24"/>
+          <w:szCs w:val="24"/>
+        </w:rPr>
+        <w:t>CURLOPT_URL sert à définir l’url pour récupérer nos informations.</w:t>
+      </w:r>
+    </w:p>
+    <w:p>
+      <w:pPr>
+        <w:rPr>
+          <w:sz w:val="24"/>
+          <w:szCs w:val="24"/>
+        </w:rPr>
+      </w:pPr>
+      <w:r>
+        <w:rPr>
+          <w:sz w:val="24"/>
+          <w:szCs w:val="24"/>
+        </w:rPr>
+        <w:t>CURLOPT_FOLLOWLOCATION à 1 sert à suivre tous les en-têtes « Location : » que le serveur envoie.</w:t>
+      </w:r>
+    </w:p>
+    <w:p>
+      <w:pPr>
+        <w:rPr>
+          <w:sz w:val="24"/>
+          <w:szCs w:val="24"/>
+        </w:rPr>
+      </w:pPr>
+      <w:r>
+        <w:rPr>
+          <w:sz w:val="24"/>
+          <w:szCs w:val="24"/>
+        </w:rPr>
+        <w:t>CURLOPT_VERBOSE sert à afficher les informations de façon verbeuse quand il est à faux/0.</w:t>
+      </w:r>
+    </w:p>
+    <w:p>
+      <w:pPr>
+        <w:rPr>
+          <w:sz w:val="24"/>
+          <w:szCs w:val="24"/>
+        </w:rPr>
+      </w:pPr>
+      <w:r>
+        <w:rPr>
+          <w:sz w:val="24"/>
+          <w:szCs w:val="24"/>
+        </w:rPr>
+        <w:t>CURLOPT_SSL_VERIFYPEER à false il</w:t>
+      </w:r>
+      <w:r>
+        <w:rPr>
+          <w:sz w:val="24"/>
+          <w:szCs w:val="24"/>
+        </w:rPr>
+        <w:t xml:space="preserve"> sert à arrêter </w:t>
+      </w:r>
+      <w:proofErr w:type="spellStart"/>
+      <w:r>
+        <w:rPr>
+          <w:sz w:val="24"/>
+          <w:szCs w:val="24"/>
+        </w:rPr>
+        <w:t>cURL</w:t>
+      </w:r>
+      <w:proofErr w:type="spellEnd"/>
+      <w:r>
+        <w:rPr>
+          <w:sz w:val="24"/>
+          <w:szCs w:val="24"/>
+        </w:rPr>
+        <w:t xml:space="preserve"> de vérifier le certificat du pair.</w:t>
+      </w:r>
+    </w:p>
+    <w:p>
+      <w:pPr>
+        <w:rPr>
+          <w:sz w:val="24"/>
+          <w:szCs w:val="24"/>
+        </w:rPr>
+      </w:pPr>
+    </w:p>
+    <w:p>
+      <w:pPr>
+        <w:rPr>
+          <w:sz w:val="24"/>
+          <w:szCs w:val="24"/>
+        </w:rPr>
+      </w:pPr>
+      <w:r>
+        <w:rPr>
+          <w:sz w:val="24"/>
+          <w:szCs w:val="24"/>
+        </w:rPr>
+        <w:t>Un problème s’est posé à moi dans la gestion de l’API. En effet le nombre de requête est limité et à chaque rafraichissement de la page de nouvelles requêtes sont faites. Il faut donc palier à ça et pour cela j’ai utilisé j’ai utilisé le système de cache de Symfony (grâce à un tutoriel) : Avec celui-ci je peux mettre des données et j’ai donc mis la réponse en cache. Donc si ‘data-</w:t>
+      </w:r>
+      <w:proofErr w:type="spellStart"/>
+      <w:r>
+        <w:rPr>
+          <w:sz w:val="24"/>
+          <w:szCs w:val="24"/>
+        </w:rPr>
+        <w:t>ytb</w:t>
+      </w:r>
+      <w:proofErr w:type="spellEnd"/>
+      <w:r>
+        <w:rPr>
+          <w:sz w:val="24"/>
+          <w:szCs w:val="24"/>
+        </w:rPr>
+        <w:t>’ existe on va récupérer les données directement</w:t>
+      </w:r>
+    </w:p>
+    <w:p>
+      <w:pPr>
+        <w:rPr>
+          <w:sz w:val="24"/>
+          <w:szCs w:val="24"/>
+        </w:rPr>
+      </w:pPr>
+    </w:p>
+    <w:p>
+      <w:pPr>
+        <w:rPr>
+          <w:sz w:val="24"/>
+          <w:szCs w:val="24"/>
+        </w:rPr>
+      </w:pPr>
+      <w:r>
+        <w:rPr>
+          <w:noProof/>
+          <w:sz w:val="24"/>
+          <w:szCs w:val="24"/>
+        </w:rPr>
+        <w:lastRenderedPageBreak/>
+        <w:drawing>
+          <wp:inline distT="0" distB="0" distL="0" distR="0" wp14:anchorId="38CB8936" wp14:editId="735BA405">
+            <wp:extent cx="5760720" cy="704215"/>
+            <wp:effectExtent l="0" t="0" r="0" b="635"/>
+            <wp:docPr id="48" name="Image 48"/>
+            <wp:cNvGraphicFramePr>
+              <a:graphicFrameLocks xmlns:a="http://schemas.openxmlformats.org/drawingml/2006/main" noChangeAspect="1"/>
+            </wp:cNvGraphicFramePr>
+            <a:graphic xmlns:a="http://schemas.openxmlformats.org/drawingml/2006/main">
+              <a:graphicData uri="http://schemas.openxmlformats.org/drawingml/2006/picture">
+                <pic:pic xmlns:pic="http://schemas.openxmlformats.org/drawingml/2006/picture">
+                  <pic:nvPicPr>
+                    <pic:cNvPr id="1" name=""/>
+                    <pic:cNvPicPr/>
+                  </pic:nvPicPr>
+                  <pic:blipFill>
+                    <a:blip r:embed="rId4"/>
+                    <a:stretch>
+                      <a:fillRect/>
+                    </a:stretch>
+                  </pic:blipFill>
+                  <pic:spPr>
+                    <a:xfrm>
+                      <a:off x="0" y="0"/>
+                      <a:ext cx="5760720" cy="704215"/>
+                    </a:xfrm>
+                    <a:prstGeom prst="rect">
+                      <a:avLst/>
+                    </a:prstGeom>
+                  </pic:spPr>
+                </pic:pic>
+              </a:graphicData>
+            </a:graphic>
+          </wp:inline>
+        </w:drawing>
+      </w:r>
+    </w:p>
+    <w:p>
+      <w:pPr>
+        <w:rPr>
+          <w:sz w:val="24"/>
+          <w:szCs w:val="24"/>
+        </w:rPr>
+      </w:pPr>
+    </w:p>
+    <w:p>
+      <w:pPr>
+        <w:rPr>
+          <w:sz w:val="24"/>
+          <w:szCs w:val="24"/>
+        </w:rPr>
+      </w:pPr>
+      <w:r>
+        <w:rPr>
+          <w:sz w:val="24"/>
+          <w:szCs w:val="24"/>
+        </w:rPr>
+        <w:t xml:space="preserve">Le flux YouTube est un flux assez dynamique il faut donc que le cache soit effacé régulièrement. Ici j’ai choisi de nettoyer tous les jours. Pour faire cela, j’ai utilisé un objet </w:t>
+      </w:r>
+      <w:proofErr w:type="spellStart"/>
+      <w:r>
+        <w:rPr>
+          <w:sz w:val="24"/>
+          <w:szCs w:val="24"/>
+        </w:rPr>
+        <w:t>ItemInterface</w:t>
+      </w:r>
+      <w:proofErr w:type="spellEnd"/>
+      <w:r>
+        <w:rPr>
+          <w:sz w:val="24"/>
+          <w:szCs w:val="24"/>
+        </w:rPr>
+        <w:t xml:space="preserve"> qui permet de gérer le cache avec notamment la méthode expire. Ici le temps est exprimé en seconde.</w:t>
+      </w:r>
+    </w:p>
+    <w:p>
+      <w:pPr>
+        <w:rPr>
+          <w:sz w:val="24"/>
+          <w:szCs w:val="24"/>
+        </w:rPr>
+      </w:pPr>
+    </w:p>
+    <w:p>
+      <w:pPr>
+        <w:rPr>
+          <w:sz w:val="24"/>
+          <w:szCs w:val="24"/>
+        </w:rPr>
+      </w:pPr>
+      <w:r>
+        <w:rPr>
+          <w:noProof/>
+          <w:sz w:val="24"/>
+          <w:szCs w:val="24"/>
+        </w:rPr>
+        <w:drawing>
+          <wp:inline distT="0" distB="0" distL="0" distR="0" wp14:anchorId="1DB057FE" wp14:editId="112C6EA3">
+            <wp:extent cx="5382376" cy="581106"/>
+            <wp:effectExtent l="0" t="0" r="8890" b="9525"/>
+            <wp:docPr id="49" name="Image 49"/>
+            <wp:cNvGraphicFramePr>
+              <a:graphicFrameLocks xmlns:a="http://schemas.openxmlformats.org/drawingml/2006/main" noChangeAspect="1"/>
+            </wp:cNvGraphicFramePr>
+            <a:graphic xmlns:a="http://schemas.openxmlformats.org/drawingml/2006/main">
+              <a:graphicData uri="http://schemas.openxmlformats.org/drawingml/2006/picture">
+                <pic:pic xmlns:pic="http://schemas.openxmlformats.org/drawingml/2006/picture">
+                  <pic:nvPicPr>
+                    <pic:cNvPr id="1" name=""/>
+                    <pic:cNvPicPr/>
+                  </pic:nvPicPr>
+                  <pic:blipFill>
+                    <a:blip r:embed="rId5"/>
+                    <a:stretch>
+                      <a:fillRect/>
+                    </a:stretch>
+                  </pic:blipFill>
+                  <pic:spPr>
+                    <a:xfrm>
+                      <a:off x="0" y="0"/>
+                      <a:ext cx="5382376" cy="581106"/>
+                    </a:xfrm>
+                    <a:prstGeom prst="rect">
+                      <a:avLst/>
+                    </a:prstGeom>
+                  </pic:spPr>
+                </pic:pic>
+              </a:graphicData>
+            </a:graphic>
+          </wp:inline>
+        </w:drawing>
+      </w:r>
+    </w:p>
+    <w:p>
+      <w:pPr>
+        <w:pStyle w:val="Default"/>
+        <w:rPr>
+          <w:sz w:val="23"/>
+          <w:szCs w:val="23"/>
+        </w:rPr>
+      </w:pPr>
+    </w:p>
+    <w:p>
+      <w:pPr>
+        <w:rPr>
+          <w:b/>
+          <w:bCs/>
+        </w:rPr>
+      </w:pPr>
+      <w:r>
+        <w:rPr>
+          <w:b/>
+          <w:bCs/>
+        </w:rPr>
+        <w:t>4-Réupération d’un flux Instagram via un Plugin</w:t>
       </w:r>
       <w:r>
         <w:rPr>
@@ -1018,7 +1405,17 @@
           <w:sz w:val="23"/>
           <w:szCs w:val="23"/>
         </w:rPr>
-        <w:t>Gestion de c</w:t>
+        <w:t xml:space="preserve">Gestion de </w:t>
+      </w:r>
+      <w:proofErr w:type="gramStart"/>
+      <w:r>
+        <w:rPr>
+          <w:b/>
+          <w:bCs/>
+          <w:sz w:val="23"/>
+          <w:szCs w:val="23"/>
+        </w:rPr>
+        <w:t>c</w:t>
       </w:r>
       <w:r>
         <w:rPr>
@@ -1029,6 +1426,7 @@
         </w:rPr>
         <w:t>ontenu:</w:t>
       </w:r>
+      <w:proofErr w:type="gramEnd"/>
     </w:p>
     <w:p>
       <w:pPr>
@@ -1050,10 +1448,43 @@
       <w:proofErr w:type="spellEnd"/>
     </w:p>
     <w:p>
+      <w:pPr>
+        <w:rPr>
+          <w:sz w:val="24"/>
+          <w:szCs w:val="24"/>
+        </w:rPr>
+      </w:pPr>
       <w:r>
         <w:t>Description des Entités :</w:t>
       </w:r>
-    </w:p>
+      <w:r>
+        <w:br/>
+      </w:r>
+      <w:r>
+        <w:rPr>
+          <w:sz w:val="24"/>
+          <w:szCs w:val="24"/>
+        </w:rPr>
+        <w:t xml:space="preserve">Ici j’ai deux entités : User pour pouvoir me connecter en tant qu’admin. La classe User contient </w:t>
+      </w:r>
+      <w:proofErr w:type="spellStart"/>
+      <w:r>
+        <w:rPr>
+          <w:sz w:val="24"/>
+          <w:szCs w:val="24"/>
+        </w:rPr>
+        <w:t>l’Id</w:t>
+      </w:r>
+      <w:proofErr w:type="spellEnd"/>
+      <w:r>
+        <w:rPr>
+          <w:sz w:val="24"/>
+          <w:szCs w:val="24"/>
+        </w:rPr>
+        <w:t>, l’email, et le rôle. Je n’ai pas créé de formulaire d’inscription car le ou les admins du site seront ajoutés manuellement en base de données. Et la class Contact qui contient le nom complet, le mail, le sujet, le contenu, un booléen si le message est lu et un booléen s’il est effacé.</w:t>
+      </w:r>
+    </w:p>
+    <w:p/>
     <w:p>
       <w:pPr>
         <w:rPr>
@@ -1177,7 +1608,15 @@
           <w:sz w:val="23"/>
           <w:szCs w:val="23"/>
         </w:rPr>
-        <w:t xml:space="preserve"> la base de donnée avec la commande « doctrine :</w:t>
+        <w:t xml:space="preserve"> la base de donnée avec la commande « doctrine</w:t>
+      </w:r>
+      <w:proofErr w:type="gramStart"/>
+      <w:r>
+        <w:rPr>
+          <w:sz w:val="23"/>
+          <w:szCs w:val="23"/>
+        </w:rPr>
+        <w:t> :</w:t>
       </w:r>
       <w:proofErr w:type="spellStart"/>
       <w:r>
@@ -1188,6 +1627,7 @@
         <w:t>database</w:t>
       </w:r>
       <w:proofErr w:type="spellEnd"/>
+      <w:proofErr w:type="gramEnd"/>
       <w:r>
         <w:rPr>
           <w:sz w:val="23"/>
@@ -1209,7 +1649,28 @@
           <w:sz w:val="23"/>
           <w:szCs w:val="23"/>
         </w:rPr>
-        <w:t> ». Puis on créé nos entités pour avoir nos tables avec la commande « </w:t>
+        <w:t> ». Puis on créé no</w:t>
+      </w:r>
+      <w:r>
+        <w:rPr>
+          <w:sz w:val="23"/>
+          <w:szCs w:val="23"/>
+        </w:rPr>
+        <w:t>tre</w:t>
+      </w:r>
+      <w:r>
+        <w:rPr>
+          <w:sz w:val="23"/>
+          <w:szCs w:val="23"/>
+        </w:rPr>
+        <w:t xml:space="preserve"> entité</w:t>
+      </w:r>
+      <w:r>
+        <w:rPr>
+          <w:sz w:val="23"/>
+          <w:szCs w:val="23"/>
+        </w:rPr>
+        <w:t xml:space="preserve"> user avec « </w:t>
       </w:r>
       <w:proofErr w:type="spellStart"/>
       <w:r>
@@ -1225,6 +1686,30 @@
           <w:sz w:val="23"/>
           <w:szCs w:val="23"/>
         </w:rPr>
+        <w:t xml:space="preserve"> :user » Et la table contact </w:t>
+      </w:r>
+      <w:r>
+        <w:rPr>
+          <w:sz w:val="23"/>
+          <w:szCs w:val="23"/>
+        </w:rPr>
+        <w:t>avec la commande « </w:t>
+      </w:r>
+      <w:proofErr w:type="spellStart"/>
+      <w:r>
+        <w:rPr>
+          <w:sz w:val="23"/>
+          <w:szCs w:val="23"/>
+        </w:rPr>
+        <w:t>make</w:t>
+      </w:r>
+      <w:proofErr w:type="spellEnd"/>
+      <w:proofErr w:type="gramStart"/>
+      <w:r>
+        <w:rPr>
+          <w:sz w:val="23"/>
+          <w:szCs w:val="23"/>
+        </w:rPr>
         <w:t> :</w:t>
       </w:r>
       <w:proofErr w:type="spellStart"/>
@@ -1236,6 +1721,7 @@
         <w:t>entity</w:t>
       </w:r>
       <w:proofErr w:type="spellEnd"/>
+      <w:proofErr w:type="gramEnd"/>
       <w:r>
         <w:rPr>
           <w:sz w:val="23"/>
@@ -1257,7 +1743,21 @@
           <w:sz w:val="23"/>
           <w:szCs w:val="23"/>
         </w:rPr>
-        <w:t>Après on effectue la migration avec « </w:t>
+        <w:t xml:space="preserve">Après on </w:t>
+      </w:r>
+      <w:r>
+        <w:rPr>
+          <w:sz w:val="23"/>
+          <w:szCs w:val="23"/>
+        </w:rPr>
+        <w:t>effectue</w:t>
+      </w:r>
+      <w:r>
+        <w:rPr>
+          <w:sz w:val="23"/>
+          <w:szCs w:val="23"/>
+        </w:rPr>
+        <w:t xml:space="preserve"> la migration avec « </w:t>
       </w:r>
       <w:proofErr w:type="spellStart"/>
       <w:r>
@@ -1289,7 +1789,15 @@
           <w:sz w:val="23"/>
           <w:szCs w:val="23"/>
         </w:rPr>
-        <w:t>Enfin on fait les changements en base de données avec la commande « doctrine : migration :</w:t>
+        <w:t>Enfin on fait les changements en base de données avec la commande « doctrine : migration</w:t>
+      </w:r>
+      <w:proofErr w:type="gramStart"/>
+      <w:r>
+        <w:rPr>
+          <w:sz w:val="23"/>
+          <w:szCs w:val="23"/>
+        </w:rPr>
+        <w:t> :</w:t>
       </w:r>
       <w:proofErr w:type="spellStart"/>
       <w:r>
@@ -1300,6 +1808,7 @@
         <w:t>migrate</w:t>
       </w:r>
       <w:proofErr w:type="spellEnd"/>
+      <w:proofErr w:type="gramEnd"/>
       <w:r>
         <w:rPr>
           <w:sz w:val="23"/>
@@ -1307,88 +1816,1284 @@
         </w:rPr>
         <w:t> »</w:t>
       </w:r>
-    </w:p>
-    <w:p>
-      <w:pPr>
-        <w:pStyle w:val="Default"/>
-        <w:rPr>
-          <w:sz w:val="23"/>
-          <w:szCs w:val="23"/>
-        </w:rPr>
-      </w:pPr>
-    </w:p>
-    <w:p>
-      <w:pPr>
-        <w:pStyle w:val="Default"/>
-        <w:rPr>
-          <w:b/>
-          <w:bCs/>
-          <w:sz w:val="23"/>
-          <w:szCs w:val="23"/>
-        </w:rPr>
-      </w:pPr>
-    </w:p>
-    <w:p>
-      <w:pPr>
-        <w:pStyle w:val="Default"/>
-        <w:rPr>
-          <w:b/>
-          <w:bCs/>
-          <w:sz w:val="23"/>
-          <w:szCs w:val="23"/>
-        </w:rPr>
-      </w:pPr>
-    </w:p>
-    <w:p>
-      <w:pPr>
-        <w:pStyle w:val="Default"/>
-        <w:rPr>
-          <w:b/>
-          <w:bCs/>
-          <w:sz w:val="23"/>
-          <w:szCs w:val="23"/>
-        </w:rPr>
-      </w:pPr>
-    </w:p>
-    <w:p>
-      <w:pPr>
-        <w:pStyle w:val="Default"/>
-        <w:rPr>
-          <w:b/>
-          <w:bCs/>
-          <w:sz w:val="23"/>
-          <w:szCs w:val="23"/>
-        </w:rPr>
-      </w:pPr>
-    </w:p>
-    <w:p>
-      <w:pPr>
-        <w:pStyle w:val="Default"/>
-        <w:rPr>
-          <w:sz w:val="22"/>
-          <w:szCs w:val="22"/>
-        </w:rPr>
-      </w:pPr>
-    </w:p>
-    <w:p>
-      <w:pPr>
-        <w:pStyle w:val="Default"/>
-        <w:rPr>
-          <w:sz w:val="23"/>
-          <w:szCs w:val="23"/>
-        </w:rPr>
-      </w:pPr>
-    </w:p>
-    <w:p>
-      <w:pPr>
-        <w:pStyle w:val="Default"/>
-        <w:rPr>
-          <w:sz w:val="23"/>
-          <w:szCs w:val="23"/>
-        </w:rPr>
-      </w:pPr>
-    </w:p>
-    <w:p/>
+      <w:r>
+        <w:rPr>
+          <w:sz w:val="23"/>
+          <w:szCs w:val="23"/>
+        </w:rPr>
+        <w:t>.</w:t>
+      </w:r>
+    </w:p>
+    <w:p>
+      <w:pPr>
+        <w:pStyle w:val="Default"/>
+        <w:rPr>
+          <w:sz w:val="23"/>
+          <w:szCs w:val="23"/>
+        </w:rPr>
+      </w:pPr>
+    </w:p>
+    <w:p>
+      <w:pPr>
+        <w:pStyle w:val="Default"/>
+        <w:rPr>
+          <w:sz w:val="23"/>
+          <w:szCs w:val="23"/>
+        </w:rPr>
+      </w:pPr>
+    </w:p>
+    <w:p>
+      <w:pPr>
+        <w:pStyle w:val="Default"/>
+        <w:rPr>
+          <w:b/>
+          <w:bCs/>
+          <w:sz w:val="23"/>
+          <w:szCs w:val="23"/>
+          <w:u w:val="single"/>
+        </w:rPr>
+      </w:pPr>
+      <w:r>
+        <w:rPr>
+          <w:b/>
+          <w:bCs/>
+          <w:sz w:val="23"/>
+          <w:szCs w:val="23"/>
+          <w:u w:val="single"/>
+        </w:rPr>
+        <w:t>VI-Développer les composants d’accès aux données :</w:t>
+      </w:r>
+    </w:p>
+    <w:p>
+      <w:pPr>
+        <w:pStyle w:val="Default"/>
+        <w:rPr>
+          <w:sz w:val="23"/>
+          <w:szCs w:val="23"/>
+        </w:rPr>
+      </w:pPr>
+    </w:p>
+    <w:p>
+      <w:pPr>
+        <w:rPr>
+          <w:sz w:val="24"/>
+          <w:szCs w:val="24"/>
+        </w:rPr>
+      </w:pPr>
+      <w:r>
+        <w:rPr>
+          <w:sz w:val="24"/>
+          <w:szCs w:val="24"/>
+        </w:rPr>
+        <w:t>J’ai utilisé Symfony dans mon projet, il y a donc des outils pour gérer les données. En effet on utilise les objets et des librairies. Ici j’ai utilisé Doctrine ORM pour faire mes requêtes sur ma base de données :</w:t>
+      </w:r>
+    </w:p>
+    <w:p>
+      <w:pPr>
+        <w:rPr>
+          <w:sz w:val="24"/>
+          <w:szCs w:val="24"/>
+          <w:lang w:val="en-US"/>
+        </w:rPr>
+      </w:pPr>
+      <w:r>
+        <w:rPr>
+          <w:sz w:val="24"/>
+          <w:szCs w:val="24"/>
+        </w:rPr>
+        <w:t>Pour la sélection o</w:t>
+      </w:r>
+      <w:r>
+        <w:rPr>
+          <w:sz w:val="24"/>
+          <w:szCs w:val="24"/>
+        </w:rPr>
+        <w:t xml:space="preserve">n peut observer que j’utilise la méthode déjà implanté </w:t>
+      </w:r>
+      <w:proofErr w:type="spellStart"/>
+      <w:r>
+        <w:rPr>
+          <w:sz w:val="24"/>
+          <w:szCs w:val="24"/>
+        </w:rPr>
+        <w:t>findBy</w:t>
+      </w:r>
+      <w:proofErr w:type="spellEnd"/>
+      <w:r>
+        <w:rPr>
+          <w:sz w:val="24"/>
+          <w:szCs w:val="24"/>
+        </w:rPr>
+        <w:t xml:space="preserve"> et je mets en paramètres un tableau de critère. </w:t>
+      </w:r>
+      <w:proofErr w:type="spellStart"/>
+      <w:r>
+        <w:rPr>
+          <w:sz w:val="24"/>
+          <w:szCs w:val="24"/>
+          <w:lang w:val="en-US"/>
+        </w:rPr>
+        <w:t>En</w:t>
+      </w:r>
+      <w:proofErr w:type="spellEnd"/>
+      <w:r>
+        <w:rPr>
+          <w:sz w:val="24"/>
+          <w:szCs w:val="24"/>
+          <w:lang w:val="en-US"/>
+        </w:rPr>
+        <w:t xml:space="preserve"> </w:t>
+      </w:r>
+      <w:proofErr w:type="spellStart"/>
+      <w:r>
+        <w:rPr>
+          <w:sz w:val="24"/>
+          <w:szCs w:val="24"/>
+          <w:lang w:val="en-US"/>
+        </w:rPr>
+        <w:t>requête</w:t>
+      </w:r>
+      <w:proofErr w:type="spellEnd"/>
+      <w:r>
+        <w:rPr>
+          <w:sz w:val="24"/>
+          <w:szCs w:val="24"/>
+          <w:lang w:val="en-US"/>
+        </w:rPr>
+        <w:t xml:space="preserve"> SQL </w:t>
+      </w:r>
+      <w:proofErr w:type="spellStart"/>
+      <w:r>
+        <w:rPr>
+          <w:sz w:val="24"/>
+          <w:szCs w:val="24"/>
+          <w:lang w:val="en-US"/>
+        </w:rPr>
+        <w:t>c’est</w:t>
+      </w:r>
+      <w:proofErr w:type="spellEnd"/>
+      <w:r>
+        <w:rPr>
+          <w:sz w:val="24"/>
+          <w:szCs w:val="24"/>
+          <w:lang w:val="en-US"/>
+        </w:rPr>
+        <w:t xml:space="preserve"> </w:t>
+      </w:r>
+      <w:proofErr w:type="spellStart"/>
+      <w:r>
+        <w:rPr>
+          <w:sz w:val="24"/>
+          <w:szCs w:val="24"/>
+          <w:lang w:val="en-US"/>
+        </w:rPr>
+        <w:t>l’équivalent</w:t>
+      </w:r>
+      <w:proofErr w:type="spellEnd"/>
+      <w:r>
+        <w:rPr>
+          <w:sz w:val="24"/>
+          <w:szCs w:val="24"/>
+          <w:lang w:val="en-US"/>
+        </w:rPr>
+        <w:t xml:space="preserve"> de: </w:t>
+      </w:r>
+    </w:p>
+    <w:p>
+      <w:pPr>
+        <w:rPr>
+          <w:sz w:val="24"/>
+          <w:szCs w:val="24"/>
+          <w:lang w:val="en-US"/>
+        </w:rPr>
+      </w:pPr>
+      <w:r>
+        <w:rPr>
+          <w:sz w:val="24"/>
+          <w:szCs w:val="24"/>
+          <w:lang w:val="en-US"/>
+        </w:rPr>
+        <w:t xml:space="preserve">SELECT * FROM Contact WHERE </w:t>
+      </w:r>
+      <w:proofErr w:type="spellStart"/>
+      <w:r>
+        <w:rPr>
+          <w:sz w:val="24"/>
+          <w:szCs w:val="24"/>
+          <w:lang w:val="en-US"/>
+        </w:rPr>
+        <w:t>isRead</w:t>
+      </w:r>
+      <w:proofErr w:type="spellEnd"/>
+      <w:r>
+        <w:rPr>
+          <w:sz w:val="24"/>
+          <w:szCs w:val="24"/>
+          <w:lang w:val="en-US"/>
+        </w:rPr>
+        <w:t xml:space="preserve"> =0 an</w:t>
+      </w:r>
+      <w:r>
+        <w:rPr>
+          <w:sz w:val="24"/>
+          <w:szCs w:val="24"/>
+          <w:lang w:val="en-US"/>
+        </w:rPr>
+        <w:t xml:space="preserve">d </w:t>
+      </w:r>
+      <w:proofErr w:type="spellStart"/>
+      <w:r>
+        <w:rPr>
+          <w:sz w:val="24"/>
+          <w:szCs w:val="24"/>
+          <w:lang w:val="en-US"/>
+        </w:rPr>
+        <w:t>isDeleted</w:t>
+      </w:r>
+      <w:proofErr w:type="spellEnd"/>
+      <w:r>
+        <w:rPr>
+          <w:sz w:val="24"/>
+          <w:szCs w:val="24"/>
+          <w:lang w:val="en-US"/>
+        </w:rPr>
+        <w:t xml:space="preserve">=0 </w:t>
+      </w:r>
+    </w:p>
+    <w:p>
+      <w:pPr>
+        <w:rPr>
+          <w:sz w:val="24"/>
+          <w:szCs w:val="24"/>
+        </w:rPr>
+      </w:pPr>
+      <w:r>
+        <w:rPr>
+          <w:sz w:val="24"/>
+          <w:szCs w:val="24"/>
+        </w:rPr>
+        <w:t>Pour mettre à jour</w:t>
+      </w:r>
+      <w:r>
+        <w:rPr>
+          <w:sz w:val="24"/>
+          <w:szCs w:val="24"/>
+        </w:rPr>
+        <w:t>,</w:t>
+      </w:r>
+      <w:r>
+        <w:rPr>
+          <w:sz w:val="24"/>
+          <w:szCs w:val="24"/>
+        </w:rPr>
+        <w:t xml:space="preserve"> on récupère </w:t>
+      </w:r>
+      <w:r>
+        <w:rPr>
+          <w:sz w:val="24"/>
+          <w:szCs w:val="24"/>
+        </w:rPr>
+        <w:t>ce qu’on veut modifier sous forme d’objet, on modifie la valeur que l’on veut avec le setter approprié</w:t>
+      </w:r>
+      <w:r>
+        <w:rPr>
+          <w:sz w:val="24"/>
+          <w:szCs w:val="24"/>
+        </w:rPr>
+        <w:t>.</w:t>
+      </w:r>
+    </w:p>
+    <w:p>
+      <w:pPr>
+        <w:rPr>
+          <w:sz w:val="24"/>
+          <w:szCs w:val="24"/>
+        </w:rPr>
+      </w:pPr>
+      <w:r>
+        <w:rPr>
+          <w:sz w:val="24"/>
+          <w:szCs w:val="24"/>
+        </w:rPr>
+        <w:t>Pour insérer des données</w:t>
+      </w:r>
+      <w:r>
+        <w:rPr>
+          <w:sz w:val="24"/>
+          <w:szCs w:val="24"/>
+        </w:rPr>
+        <w:t xml:space="preserve"> </w:t>
+      </w:r>
+      <w:r>
+        <w:rPr>
+          <w:sz w:val="24"/>
+          <w:szCs w:val="24"/>
+        </w:rPr>
+        <w:t xml:space="preserve">on applique la méthode </w:t>
+      </w:r>
+      <w:proofErr w:type="spellStart"/>
+      <w:r>
+        <w:rPr>
+          <w:sz w:val="24"/>
+          <w:szCs w:val="24"/>
+        </w:rPr>
+        <w:t>persist</w:t>
+      </w:r>
+      <w:proofErr w:type="spellEnd"/>
+      <w:r>
+        <w:rPr>
+          <w:sz w:val="24"/>
+          <w:szCs w:val="24"/>
+        </w:rPr>
+        <w:t xml:space="preserve"> à notre nouvel objet contact puis en appliquant la méthode flush on ajoute en base de données.</w:t>
+      </w:r>
+    </w:p>
+    <w:p>
+      <w:pPr>
+        <w:rPr>
+          <w:sz w:val="24"/>
+          <w:szCs w:val="24"/>
+        </w:rPr>
+      </w:pPr>
+      <w:r>
+        <w:rPr>
+          <w:sz w:val="24"/>
+          <w:szCs w:val="24"/>
+        </w:rPr>
+        <w:t xml:space="preserve">Pour supprimer des données d’une base de données on récupère ces données, puis on utilise la méthode </w:t>
+      </w:r>
+      <w:proofErr w:type="spellStart"/>
+      <w:r>
+        <w:rPr>
+          <w:sz w:val="24"/>
+          <w:szCs w:val="24"/>
+        </w:rPr>
+        <w:t>remove</w:t>
+      </w:r>
+      <w:proofErr w:type="spellEnd"/>
+      <w:r>
+        <w:rPr>
+          <w:sz w:val="24"/>
+          <w:szCs w:val="24"/>
+        </w:rPr>
+        <w:t xml:space="preserve"> qui se trouve dans le Manager qui lui-même se retrouve dans la Doctrine.</w:t>
+      </w:r>
+    </w:p>
+    <w:p>
+      <w:pPr>
+        <w:rPr>
+          <w:sz w:val="24"/>
+          <w:szCs w:val="24"/>
+        </w:rPr>
+      </w:pPr>
+      <w:r>
+        <w:rPr>
+          <w:sz w:val="24"/>
+          <w:szCs w:val="24"/>
+        </w:rPr>
+        <w:t>Enfin on peut cr</w:t>
+      </w:r>
+      <w:r>
+        <w:rPr>
+          <w:sz w:val="24"/>
+          <w:szCs w:val="24"/>
+        </w:rPr>
+        <w:t xml:space="preserve">éer des requêtes </w:t>
+      </w:r>
+      <w:proofErr w:type="spellStart"/>
+      <w:r>
+        <w:rPr>
+          <w:sz w:val="24"/>
+          <w:szCs w:val="24"/>
+        </w:rPr>
+        <w:t>personalisées</w:t>
+      </w:r>
+      <w:proofErr w:type="spellEnd"/>
+      <w:r>
+        <w:rPr>
+          <w:sz w:val="24"/>
+          <w:szCs w:val="24"/>
+        </w:rPr>
+        <w:t xml:space="preserve"> avec la méthode </w:t>
+      </w:r>
+      <w:proofErr w:type="spellStart"/>
+      <w:r>
+        <w:rPr>
+          <w:sz w:val="24"/>
+          <w:szCs w:val="24"/>
+        </w:rPr>
+        <w:t>cerateQueryBuilder</w:t>
+      </w:r>
+      <w:proofErr w:type="spellEnd"/>
+      <w:r>
+        <w:rPr>
+          <w:sz w:val="24"/>
+          <w:szCs w:val="24"/>
+        </w:rPr>
+        <w:t>.</w:t>
+      </w:r>
+      <w:r>
+        <w:rPr>
+          <w:sz w:val="24"/>
+          <w:szCs w:val="24"/>
+        </w:rPr>
+        <w:br/>
+        <w:t xml:space="preserve">Dans notre exemple cela permet d’ajouter plusieurs conditions </w:t>
+      </w:r>
+      <w:r>
+        <w:rPr>
+          <w:sz w:val="24"/>
+          <w:szCs w:val="24"/>
+        </w:rPr>
+        <w:br/>
+        <w:t xml:space="preserve">Aussi cette méthode permet de faire des jointure avec les méthodes </w:t>
+      </w:r>
+      <w:proofErr w:type="spellStart"/>
+      <w:proofErr w:type="gramStart"/>
+      <w:r>
+        <w:rPr>
+          <w:sz w:val="24"/>
+          <w:szCs w:val="24"/>
+        </w:rPr>
+        <w:t>innerJoin</w:t>
+      </w:r>
+      <w:proofErr w:type="spellEnd"/>
+      <w:r>
+        <w:rPr>
+          <w:sz w:val="24"/>
+          <w:szCs w:val="24"/>
+        </w:rPr>
+        <w:t>(</w:t>
+      </w:r>
+      <w:proofErr w:type="gramEnd"/>
+      <w:r>
+        <w:rPr>
+          <w:sz w:val="24"/>
+          <w:szCs w:val="24"/>
+        </w:rPr>
+        <w:t xml:space="preserve">), </w:t>
+      </w:r>
+      <w:proofErr w:type="spellStart"/>
+      <w:r>
+        <w:rPr>
+          <w:sz w:val="24"/>
+          <w:szCs w:val="24"/>
+        </w:rPr>
+        <w:t>leftJoin</w:t>
+      </w:r>
+      <w:proofErr w:type="spellEnd"/>
+      <w:r>
+        <w:rPr>
+          <w:sz w:val="24"/>
+          <w:szCs w:val="24"/>
+        </w:rPr>
+        <w:t xml:space="preserve">(), </w:t>
+      </w:r>
+      <w:proofErr w:type="spellStart"/>
+      <w:r>
+        <w:rPr>
+          <w:sz w:val="24"/>
+          <w:szCs w:val="24"/>
+        </w:rPr>
+        <w:t>rightJoin</w:t>
+      </w:r>
+      <w:proofErr w:type="spellEnd"/>
+      <w:r>
+        <w:rPr>
+          <w:sz w:val="24"/>
+          <w:szCs w:val="24"/>
+        </w:rPr>
+        <w:t>().</w:t>
+      </w:r>
+      <w:r>
+        <w:rPr>
+          <w:sz w:val="24"/>
+          <w:szCs w:val="24"/>
+        </w:rPr>
+        <w:br/>
+        <w:t xml:space="preserve">Enfin dans les méthodes déjà créé telles que </w:t>
+      </w:r>
+      <w:proofErr w:type="spellStart"/>
+      <w:r>
+        <w:rPr>
+          <w:sz w:val="24"/>
+          <w:szCs w:val="24"/>
+        </w:rPr>
+        <w:t>findBy</w:t>
+      </w:r>
+      <w:proofErr w:type="spellEnd"/>
+      <w:r>
+        <w:rPr>
+          <w:sz w:val="24"/>
+          <w:szCs w:val="24"/>
+        </w:rPr>
+        <w:t xml:space="preserve"> on </w:t>
+      </w:r>
+      <w:proofErr w:type="spellStart"/>
+      <w:r>
+        <w:rPr>
+          <w:sz w:val="24"/>
+          <w:szCs w:val="24"/>
+        </w:rPr>
+        <w:t>selectionne</w:t>
+      </w:r>
+      <w:proofErr w:type="spellEnd"/>
+      <w:r>
+        <w:rPr>
+          <w:sz w:val="24"/>
+          <w:szCs w:val="24"/>
+        </w:rPr>
+        <w:t xml:space="preserve"> </w:t>
+      </w:r>
+      <w:proofErr w:type="spellStart"/>
+      <w:r>
+        <w:rPr>
+          <w:sz w:val="24"/>
+          <w:szCs w:val="24"/>
+        </w:rPr>
+        <w:t>tout</w:t>
+      </w:r>
+      <w:proofErr w:type="spellEnd"/>
+      <w:r>
+        <w:rPr>
+          <w:sz w:val="24"/>
+          <w:szCs w:val="24"/>
+        </w:rPr>
+        <w:t xml:space="preserve"> les champs alors que l’on peut choisir ce que l’on veut dans la requête personnalisée. Cela peut être très utile quand on possède des grosses base</w:t>
+      </w:r>
+      <w:r>
+        <w:rPr>
+          <w:sz w:val="24"/>
+          <w:szCs w:val="24"/>
+        </w:rPr>
+        <w:t>s</w:t>
+      </w:r>
+      <w:r>
+        <w:rPr>
+          <w:sz w:val="24"/>
+          <w:szCs w:val="24"/>
+        </w:rPr>
+        <w:t xml:space="preserve"> de données.</w:t>
+      </w:r>
+    </w:p>
+    <w:p>
+      <w:pPr>
+        <w:rPr>
+          <w:sz w:val="24"/>
+          <w:szCs w:val="24"/>
+        </w:rPr>
+      </w:pPr>
+    </w:p>
+    <w:p>
+      <w:pPr>
+        <w:pStyle w:val="Default"/>
+        <w:rPr>
+          <w:b/>
+          <w:bCs/>
+          <w:sz w:val="23"/>
+          <w:szCs w:val="23"/>
+          <w:u w:val="single"/>
+        </w:rPr>
+      </w:pPr>
+      <w:r>
+        <w:rPr>
+          <w:b/>
+          <w:bCs/>
+          <w:sz w:val="23"/>
+          <w:szCs w:val="23"/>
+          <w:u w:val="single"/>
+        </w:rPr>
+        <w:t xml:space="preserve">VII-Développer la partie </w:t>
+      </w:r>
+      <w:proofErr w:type="spellStart"/>
+      <w:r>
+        <w:rPr>
+          <w:b/>
+          <w:bCs/>
+          <w:sz w:val="23"/>
+          <w:szCs w:val="23"/>
+          <w:u w:val="single"/>
+        </w:rPr>
+        <w:t>back-end</w:t>
+      </w:r>
+      <w:proofErr w:type="spellEnd"/>
+      <w:r>
+        <w:rPr>
+          <w:b/>
+          <w:bCs/>
+          <w:sz w:val="23"/>
+          <w:szCs w:val="23"/>
+          <w:u w:val="single"/>
+        </w:rPr>
+        <w:t xml:space="preserve"> d’une application web ou web mobile :</w:t>
+      </w:r>
+    </w:p>
+    <w:p>
+      <w:pPr>
+        <w:pStyle w:val="Default"/>
+        <w:rPr>
+          <w:sz w:val="23"/>
+          <w:szCs w:val="23"/>
+        </w:rPr>
+      </w:pPr>
+    </w:p>
+    <w:p>
+      <w:pPr>
+        <w:pStyle w:val="Default"/>
+        <w:rPr>
+          <w:sz w:val="23"/>
+          <w:szCs w:val="23"/>
+        </w:rPr>
+      </w:pPr>
+      <w:r>
+        <w:rPr>
+          <w:sz w:val="23"/>
+          <w:szCs w:val="23"/>
+        </w:rPr>
+        <w:t>Authentification :</w:t>
+      </w:r>
+    </w:p>
+    <w:p>
+      <w:pPr>
+        <w:rPr>
+          <w:sz w:val="24"/>
+          <w:szCs w:val="24"/>
+        </w:rPr>
+      </w:pPr>
+      <w:r>
+        <w:rPr>
+          <w:sz w:val="24"/>
+          <w:szCs w:val="24"/>
+        </w:rPr>
+        <w:lastRenderedPageBreak/>
+        <w:t xml:space="preserve">La première étape de la partie </w:t>
+      </w:r>
+      <w:proofErr w:type="spellStart"/>
+      <w:r>
+        <w:rPr>
+          <w:sz w:val="24"/>
+          <w:szCs w:val="24"/>
+        </w:rPr>
+        <w:t>back-end</w:t>
+      </w:r>
+      <w:proofErr w:type="spellEnd"/>
+      <w:r>
+        <w:rPr>
+          <w:sz w:val="24"/>
+          <w:szCs w:val="24"/>
+        </w:rPr>
+        <w:t xml:space="preserve"> est l’accès à la partie administration. Après avoir </w:t>
+      </w:r>
+      <w:proofErr w:type="spellStart"/>
+      <w:r>
+        <w:rPr>
+          <w:sz w:val="24"/>
+          <w:szCs w:val="24"/>
+        </w:rPr>
+        <w:t>créer</w:t>
+      </w:r>
+      <w:proofErr w:type="spellEnd"/>
+      <w:r>
+        <w:rPr>
+          <w:sz w:val="24"/>
+          <w:szCs w:val="24"/>
+        </w:rPr>
+        <w:t xml:space="preserve"> la classe User j’ai </w:t>
+      </w:r>
+      <w:proofErr w:type="spellStart"/>
+      <w:r>
+        <w:rPr>
+          <w:sz w:val="24"/>
+          <w:szCs w:val="24"/>
+        </w:rPr>
+        <w:t>crée</w:t>
+      </w:r>
+      <w:proofErr w:type="spellEnd"/>
+      <w:r>
+        <w:rPr>
+          <w:sz w:val="24"/>
+          <w:szCs w:val="24"/>
+        </w:rPr>
+        <w:t xml:space="preserve"> la page login grâce à la commande « </w:t>
+      </w:r>
+      <w:proofErr w:type="spellStart"/>
+      <w:r>
+        <w:rPr>
+          <w:sz w:val="24"/>
+          <w:szCs w:val="24"/>
+        </w:rPr>
+        <w:t>make</w:t>
+      </w:r>
+      <w:proofErr w:type="spellEnd"/>
+      <w:proofErr w:type="gramStart"/>
+      <w:r>
+        <w:rPr>
+          <w:sz w:val="24"/>
+          <w:szCs w:val="24"/>
+        </w:rPr>
+        <w:t> :</w:t>
+      </w:r>
+      <w:proofErr w:type="spellStart"/>
+      <w:r>
+        <w:rPr>
+          <w:sz w:val="24"/>
+          <w:szCs w:val="24"/>
+        </w:rPr>
+        <w:t>auth</w:t>
+      </w:r>
+      <w:proofErr w:type="spellEnd"/>
+      <w:proofErr w:type="gramEnd"/>
+      <w:r>
+        <w:rPr>
+          <w:sz w:val="24"/>
+          <w:szCs w:val="24"/>
+        </w:rPr>
+        <w:t xml:space="preserve"> » Dans le fichier </w:t>
+      </w:r>
+      <w:proofErr w:type="spellStart"/>
+      <w:r>
+        <w:rPr>
+          <w:sz w:val="24"/>
+          <w:szCs w:val="24"/>
+        </w:rPr>
+        <w:t>security.yml</w:t>
+      </w:r>
+      <w:proofErr w:type="spellEnd"/>
+      <w:r>
+        <w:rPr>
+          <w:sz w:val="24"/>
+          <w:szCs w:val="24"/>
+        </w:rPr>
+        <w:t xml:space="preserve"> j’ai ajouté l’</w:t>
+      </w:r>
+      <w:proofErr w:type="spellStart"/>
+      <w:r>
+        <w:rPr>
+          <w:sz w:val="24"/>
+          <w:szCs w:val="24"/>
+        </w:rPr>
+        <w:t>access_control</w:t>
+      </w:r>
+      <w:proofErr w:type="spellEnd"/>
+      <w:r>
+        <w:rPr>
+          <w:sz w:val="24"/>
+          <w:szCs w:val="24"/>
+        </w:rPr>
+        <w:t xml:space="preserve"> admin : </w:t>
+      </w:r>
+    </w:p>
+    <w:p>
+      <w:pPr>
+        <w:rPr>
+          <w:sz w:val="24"/>
+          <w:szCs w:val="24"/>
+        </w:rPr>
+      </w:pPr>
+      <w:r>
+        <w:rPr>
+          <w:sz w:val="24"/>
+          <w:szCs w:val="24"/>
+        </w:rPr>
+        <w:t>Donc les pages qui ont /admin sont accessibles seulement pour le rôle admin.</w:t>
+      </w:r>
+    </w:p>
+    <w:p>
+      <w:pPr>
+        <w:rPr>
+          <w:sz w:val="24"/>
+          <w:szCs w:val="24"/>
+        </w:rPr>
+      </w:pPr>
+    </w:p>
+    <w:p>
+      <w:pPr>
+        <w:pStyle w:val="Default"/>
+        <w:rPr>
+          <w:sz w:val="23"/>
+          <w:szCs w:val="23"/>
+        </w:rPr>
+      </w:pPr>
+      <w:r>
+        <w:rPr>
+          <w:sz w:val="23"/>
+          <w:szCs w:val="23"/>
+        </w:rPr>
+        <w:t>Création des pages</w:t>
+      </w:r>
+      <w:r>
+        <w:rPr>
+          <w:sz w:val="23"/>
+          <w:szCs w:val="23"/>
+        </w:rPr>
+        <w:t xml:space="preserve"> avec gestion des données :</w:t>
+      </w:r>
+    </w:p>
+    <w:p>
+      <w:pPr>
+        <w:pStyle w:val="Default"/>
+        <w:rPr>
+          <w:sz w:val="23"/>
+          <w:szCs w:val="23"/>
+        </w:rPr>
+      </w:pPr>
+    </w:p>
+    <w:p>
+      <w:pPr>
+        <w:rPr>
+          <w:sz w:val="24"/>
+          <w:szCs w:val="24"/>
+        </w:rPr>
+      </w:pPr>
+      <w:proofErr w:type="spellStart"/>
+      <w:r>
+        <w:rPr>
+          <w:sz w:val="24"/>
+          <w:szCs w:val="24"/>
+        </w:rPr>
+        <w:t>On</w:t>
+      </w:r>
+      <w:proofErr w:type="spellEnd"/>
+      <w:r>
+        <w:rPr>
+          <w:sz w:val="24"/>
+          <w:szCs w:val="24"/>
+        </w:rPr>
+        <w:t xml:space="preserve"> créé les pages grâce à la commande « </w:t>
+      </w:r>
+      <w:proofErr w:type="spellStart"/>
+      <w:r>
+        <w:rPr>
+          <w:sz w:val="24"/>
+          <w:szCs w:val="24"/>
+        </w:rPr>
+        <w:t>make</w:t>
+      </w:r>
+      <w:proofErr w:type="spellEnd"/>
+      <w:proofErr w:type="gramStart"/>
+      <w:r>
+        <w:rPr>
+          <w:sz w:val="24"/>
+          <w:szCs w:val="24"/>
+        </w:rPr>
+        <w:t> :</w:t>
+      </w:r>
+      <w:proofErr w:type="spellStart"/>
+      <w:r>
+        <w:rPr>
+          <w:sz w:val="24"/>
+          <w:szCs w:val="24"/>
+        </w:rPr>
+        <w:t>controller</w:t>
+      </w:r>
+      <w:proofErr w:type="spellEnd"/>
+      <w:proofErr w:type="gramEnd"/>
+      <w:r>
+        <w:rPr>
+          <w:sz w:val="24"/>
+          <w:szCs w:val="24"/>
+        </w:rPr>
+        <w:t xml:space="preserve"> » cela nous donne un fichier </w:t>
+      </w:r>
+      <w:proofErr w:type="spellStart"/>
+      <w:r>
+        <w:rPr>
+          <w:sz w:val="24"/>
+          <w:szCs w:val="24"/>
+        </w:rPr>
+        <w:t>twig</w:t>
+      </w:r>
+      <w:proofErr w:type="spellEnd"/>
+      <w:r>
+        <w:rPr>
+          <w:sz w:val="24"/>
+          <w:szCs w:val="24"/>
+        </w:rPr>
+        <w:t xml:space="preserve"> pour le côté vue et un fichier </w:t>
+      </w:r>
+      <w:proofErr w:type="spellStart"/>
+      <w:r>
+        <w:rPr>
+          <w:sz w:val="24"/>
+          <w:szCs w:val="24"/>
+        </w:rPr>
+        <w:t>controller</w:t>
+      </w:r>
+      <w:proofErr w:type="spellEnd"/>
+      <w:r>
+        <w:rPr>
+          <w:sz w:val="24"/>
+          <w:szCs w:val="24"/>
+        </w:rPr>
+        <w:t xml:space="preserve"> qui permet de récupérer les éléments que l’on a besoin.</w:t>
+      </w:r>
+    </w:p>
+    <w:p>
+      <w:pPr>
+        <w:rPr>
+          <w:sz w:val="24"/>
+          <w:szCs w:val="24"/>
+        </w:rPr>
+      </w:pPr>
+      <w:r>
+        <w:rPr>
+          <w:sz w:val="24"/>
+          <w:szCs w:val="24"/>
+        </w:rPr>
+        <w:t xml:space="preserve">Ici on peut voir sur cette fonction que le formulaire de recherche a été créé (le </w:t>
+      </w:r>
+      <w:proofErr w:type="spellStart"/>
+      <w:r>
+        <w:rPr>
+          <w:sz w:val="24"/>
+          <w:szCs w:val="24"/>
+        </w:rPr>
+        <w:t>SearchType</w:t>
+      </w:r>
+      <w:proofErr w:type="spellEnd"/>
+      <w:r>
+        <w:rPr>
+          <w:sz w:val="24"/>
+          <w:szCs w:val="24"/>
+        </w:rPr>
+        <w:t xml:space="preserve"> a été créé grâce à la commande « </w:t>
+      </w:r>
+      <w:proofErr w:type="spellStart"/>
+      <w:r>
+        <w:rPr>
+          <w:sz w:val="24"/>
+          <w:szCs w:val="24"/>
+        </w:rPr>
+        <w:t>make</w:t>
+      </w:r>
+      <w:proofErr w:type="spellEnd"/>
+      <w:proofErr w:type="gramStart"/>
+      <w:r>
+        <w:rPr>
+          <w:sz w:val="24"/>
+          <w:szCs w:val="24"/>
+        </w:rPr>
+        <w:t> :</w:t>
+      </w:r>
+      <w:proofErr w:type="spellStart"/>
+      <w:r>
+        <w:rPr>
+          <w:sz w:val="24"/>
+          <w:szCs w:val="24"/>
+        </w:rPr>
+        <w:t>form</w:t>
+      </w:r>
+      <w:proofErr w:type="spellEnd"/>
+      <w:proofErr w:type="gramEnd"/>
+      <w:r>
+        <w:rPr>
+          <w:sz w:val="24"/>
+          <w:szCs w:val="24"/>
+        </w:rPr>
+        <w:t xml:space="preserve"> ») Si le formulaire a été soumis et valide on récupère ce qui a été cherché grâce à la méthode </w:t>
+      </w:r>
+      <w:proofErr w:type="spellStart"/>
+      <w:r>
+        <w:rPr>
+          <w:sz w:val="24"/>
+          <w:szCs w:val="24"/>
+        </w:rPr>
+        <w:t>get</w:t>
+      </w:r>
+      <w:proofErr w:type="spellEnd"/>
+      <w:r>
+        <w:rPr>
+          <w:sz w:val="24"/>
+          <w:szCs w:val="24"/>
+        </w:rPr>
+        <w:t xml:space="preserve"> et on lui applique la méthode </w:t>
+      </w:r>
+      <w:proofErr w:type="spellStart"/>
+      <w:r>
+        <w:rPr>
+          <w:sz w:val="24"/>
+          <w:szCs w:val="24"/>
+        </w:rPr>
+        <w:t>search</w:t>
+      </w:r>
+      <w:proofErr w:type="spellEnd"/>
+      <w:r>
+        <w:rPr>
+          <w:sz w:val="24"/>
+          <w:szCs w:val="24"/>
+        </w:rPr>
+        <w:t xml:space="preserve"> que j’ai cré</w:t>
+      </w:r>
+      <w:r>
+        <w:rPr>
+          <w:sz w:val="24"/>
+          <w:szCs w:val="24"/>
+        </w:rPr>
+        <w:t>é</w:t>
+      </w:r>
+      <w:r>
+        <w:rPr>
+          <w:sz w:val="24"/>
+          <w:szCs w:val="24"/>
+        </w:rPr>
+        <w:t xml:space="preserve"> dans le </w:t>
+      </w:r>
+      <w:proofErr w:type="spellStart"/>
+      <w:r>
+        <w:rPr>
+          <w:sz w:val="24"/>
+          <w:szCs w:val="24"/>
+        </w:rPr>
+        <w:t>ContactRepository</w:t>
+      </w:r>
+      <w:proofErr w:type="spellEnd"/>
+      <w:r>
+        <w:rPr>
+          <w:sz w:val="24"/>
+          <w:szCs w:val="24"/>
+        </w:rPr>
+        <w:t xml:space="preserve">. </w:t>
+      </w:r>
+    </w:p>
+    <w:p>
+      <w:pPr>
+        <w:rPr>
+          <w:sz w:val="24"/>
+          <w:szCs w:val="24"/>
+        </w:rPr>
+      </w:pPr>
+    </w:p>
+    <w:p>
+      <w:pPr>
+        <w:rPr>
+          <w:sz w:val="24"/>
+          <w:szCs w:val="24"/>
+        </w:rPr>
+      </w:pPr>
+      <w:r>
+        <w:rPr>
+          <w:sz w:val="24"/>
+          <w:szCs w:val="24"/>
+        </w:rPr>
+        <w:t>Pagination :</w:t>
+      </w:r>
+    </w:p>
+    <w:p>
+      <w:pPr>
+        <w:rPr>
+          <w:sz w:val="24"/>
+          <w:szCs w:val="24"/>
+        </w:rPr>
+      </w:pPr>
+      <w:r>
+        <w:rPr>
+          <w:sz w:val="24"/>
+          <w:szCs w:val="24"/>
+        </w:rPr>
+        <w:t>Ensuite pour avoir un affichage efficace j’ai choisi de faire une pagination. J’ai utilisé le package « </w:t>
+      </w:r>
+      <w:proofErr w:type="spellStart"/>
+      <w:r>
+        <w:rPr>
+          <w:sz w:val="24"/>
+          <w:szCs w:val="24"/>
+        </w:rPr>
+        <w:t>Paginator</w:t>
+      </w:r>
+      <w:proofErr w:type="spellEnd"/>
+      <w:r>
+        <w:rPr>
+          <w:sz w:val="24"/>
+          <w:szCs w:val="24"/>
+        </w:rPr>
+        <w:t xml:space="preserve"> Bundle » j’ai choisi les messages à afficher et le nombre de messages par page (ici 12) et je renvoie les informations dont j’ai besoin sur la vue correspondante (Si le formulaire est valide et soumis à la page </w:t>
+      </w:r>
+      <w:proofErr w:type="spellStart"/>
+      <w:r>
+        <w:rPr>
+          <w:sz w:val="24"/>
+          <w:szCs w:val="24"/>
+        </w:rPr>
+        <w:t>result_search</w:t>
+      </w:r>
+      <w:proofErr w:type="spellEnd"/>
+      <w:r>
+        <w:rPr>
+          <w:sz w:val="24"/>
+          <w:szCs w:val="24"/>
+        </w:rPr>
+        <w:t xml:space="preserve"> et sinon à la page </w:t>
+      </w:r>
+      <w:proofErr w:type="spellStart"/>
+      <w:r>
+        <w:rPr>
+          <w:sz w:val="24"/>
+          <w:szCs w:val="24"/>
+        </w:rPr>
+        <w:t>admin_contact</w:t>
+      </w:r>
+      <w:proofErr w:type="spellEnd"/>
+      <w:r>
+        <w:rPr>
+          <w:sz w:val="24"/>
+          <w:szCs w:val="24"/>
+        </w:rPr>
+        <w:t>)</w:t>
+      </w:r>
+    </w:p>
+    <w:p>
+      <w:pPr>
+        <w:rPr>
+          <w:sz w:val="24"/>
+          <w:szCs w:val="24"/>
+        </w:rPr>
+      </w:pPr>
+      <w:r>
+        <w:rPr>
+          <w:sz w:val="24"/>
+          <w:szCs w:val="24"/>
+        </w:rPr>
+        <w:t xml:space="preserve">Dans le fichier de config j’ai réglé le nombre de page affichées et le style de la pagination (lien et </w:t>
+      </w:r>
+      <w:proofErr w:type="spellStart"/>
+      <w:r>
+        <w:rPr>
+          <w:sz w:val="24"/>
+          <w:szCs w:val="24"/>
+        </w:rPr>
+        <w:t>template</w:t>
+      </w:r>
+      <w:proofErr w:type="spellEnd"/>
+      <w:r>
+        <w:rPr>
+          <w:sz w:val="24"/>
+          <w:szCs w:val="24"/>
+        </w:rPr>
+        <w:t>)</w:t>
+      </w:r>
+    </w:p>
+    <w:p>
+      <w:pPr>
+        <w:rPr>
+          <w:sz w:val="24"/>
+          <w:szCs w:val="24"/>
+        </w:rPr>
+      </w:pPr>
+    </w:p>
+    <w:p>
+      <w:pPr>
+        <w:pStyle w:val="Default"/>
+        <w:rPr>
+          <w:sz w:val="23"/>
+          <w:szCs w:val="23"/>
+        </w:rPr>
+      </w:pPr>
+      <w:r>
+        <w:rPr>
+          <w:sz w:val="23"/>
+          <w:szCs w:val="23"/>
+        </w:rPr>
+        <w:t>Autres fonctions :</w:t>
+      </w:r>
+    </w:p>
+    <w:p>
+      <w:pPr>
+        <w:pStyle w:val="Default"/>
+        <w:rPr>
+          <w:sz w:val="23"/>
+          <w:szCs w:val="23"/>
+        </w:rPr>
+      </w:pPr>
+    </w:p>
+    <w:p>
+      <w:pPr>
+        <w:pStyle w:val="Default"/>
+      </w:pPr>
+      <w:r>
+        <w:t xml:space="preserve">Sur ce </w:t>
+      </w:r>
+      <w:proofErr w:type="spellStart"/>
+      <w:r>
+        <w:t>controller</w:t>
+      </w:r>
+      <w:proofErr w:type="spellEnd"/>
+      <w:r>
+        <w:t xml:space="preserve"> j’ai créé d’autre fonction comme une fonction pour marquer comme lu, non lu, pour mettre à la corbeille.</w:t>
+      </w:r>
+    </w:p>
+    <w:p>
+      <w:pPr>
+        <w:pStyle w:val="Default"/>
+        <w:rPr>
+          <w:sz w:val="23"/>
+          <w:szCs w:val="23"/>
+        </w:rPr>
+      </w:pPr>
+    </w:p>
+    <w:p>
+      <w:pPr>
+        <w:pStyle w:val="Default"/>
+        <w:rPr>
+          <w:sz w:val="23"/>
+          <w:szCs w:val="23"/>
+        </w:rPr>
+      </w:pPr>
+    </w:p>
+    <w:p>
+      <w:pPr>
+        <w:pStyle w:val="Default"/>
+        <w:rPr>
+          <w:b/>
+          <w:bCs/>
+          <w:sz w:val="23"/>
+          <w:szCs w:val="23"/>
+          <w:u w:val="single"/>
+        </w:rPr>
+      </w:pPr>
+      <w:r>
+        <w:rPr>
+          <w:b/>
+          <w:bCs/>
+          <w:sz w:val="23"/>
+          <w:szCs w:val="23"/>
+          <w:u w:val="single"/>
+        </w:rPr>
+        <w:t>Conclusion :</w:t>
+      </w:r>
+    </w:p>
+    <w:p>
+      <w:pPr>
+        <w:pStyle w:val="Default"/>
+        <w:rPr>
+          <w:sz w:val="23"/>
+          <w:szCs w:val="23"/>
+        </w:rPr>
+      </w:pPr>
+    </w:p>
+    <w:p>
+      <w:pPr>
+        <w:rPr>
+          <w:sz w:val="24"/>
+          <w:szCs w:val="24"/>
+        </w:rPr>
+      </w:pPr>
+      <w:r>
+        <w:rPr>
+          <w:sz w:val="24"/>
+          <w:szCs w:val="24"/>
+        </w:rPr>
+        <w:t>Durant mon stage j’ai pu aborder beaucoup de points différents, j’ai pu aussi bien travailler le front que le back (même si ma base de données n’était pas complexe) J’ai pu développer mes connaissances sur Symfony. J’ai appris comment mettre des données en cache sur Symfony. J’ai créé un site de A à Z, j’ai pu donc participer à tous les processus de création du site (du Maquettage à la création de l’application) Mon site a donné satisfaction à la personne responsable de mon stage.</w:t>
+      </w:r>
+    </w:p>
+    <w:p>
+      <w:pPr>
+        <w:pStyle w:val="Default"/>
+        <w:rPr>
+          <w:sz w:val="23"/>
+          <w:szCs w:val="23"/>
+        </w:rPr>
+      </w:pPr>
+    </w:p>
     <w:sectPr>
       <w:pgSz w:w="11906" w:h="16838"/>
       <w:pgMar w:top="1417" w:right="1417" w:bottom="1417" w:left="1417" w:header="708" w:footer="708" w:gutter="0"/>

</xml_diff>